<commit_message>
Fix typo in docx
</commit_message>
<xml_diff>
--- a/OPM Maintenance.docx
+++ b/OPM Maintenance.docx
@@ -5,8 +5,14 @@
     <w:p>
       <w:pPr>
         <w:pStyle w:val="berschrift1"/>
-      </w:pPr>
-      <w:r>
+        <w:rPr>
+          <w:lang w:val="en-US"/>
+        </w:rPr>
+      </w:pPr>
+      <w:r>
+        <w:rPr>
+          <w:lang w:val="en-US"/>
+        </w:rPr>
         <w:t>OPM Maintenance</w:t>
       </w:r>
     </w:p>
@@ -131,12 +137,18 @@
         <w:t>packagelist.json</w:t>
       </w:r>
       <w:proofErr w:type="spellEnd"/>
+      <w:r>
+        <w:rPr>
+          <w:lang w:val="en-US"/>
+        </w:rPr>
+        <w:t>”)  from</w:t>
+      </w:r>
       <w:proofErr w:type="gramEnd"/>
       <w:r>
         <w:rPr>
           <w:lang w:val="en-US"/>
         </w:rPr>
-        <w:t>”)  from the online repository into the private repository.</w:t>
+        <w:t xml:space="preserve"> the online repository into the private repository.</w:t>
       </w:r>
     </w:p>
     <w:p>
@@ -657,21 +669,19 @@
         <w:rPr>
           <w:lang w:val="en-US"/>
         </w:rPr>
-        <w:t xml:space="preserve">How to </w:t>
-      </w:r>
-      <w:proofErr w:type="spellStart"/>
-      <w:r>
-        <w:rPr>
-          <w:lang w:val="en-US"/>
-        </w:rPr>
-        <w:t>upate</w:t>
-      </w:r>
-      <w:proofErr w:type="spellEnd"/>
-      <w:r>
-        <w:rPr>
-          <w:lang w:val="en-US"/>
-        </w:rPr>
-        <w:t xml:space="preserve"> a package</w:t>
+        <w:t>How to up</w:t>
+      </w:r>
+      <w:r>
+        <w:rPr>
+          <w:lang w:val="en-US"/>
+        </w:rPr>
+        <w:t>d</w:t>
+      </w:r>
+      <w:r>
+        <w:rPr>
+          <w:lang w:val="en-US"/>
+        </w:rPr>
+        <w:t>ate a package</w:t>
       </w:r>
     </w:p>
     <w:p>

</xml_diff>